<commit_message>
add checkin emailVerification in authorization
</commit_message>
<xml_diff>
--- a/user-service/user-service-documentation.docx
+++ b/user-service/user-service-documentation.docx
@@ -577,9 +577,21 @@
     <w:p>
       <w:pPr>
         <w:rPr>
+          <w:lang w:val="en-US"/>
+        </w:rPr>
+      </w:pPr>
+      <w:r>
+        <w:rPr>
+          <w:lang w:val="en-US"/>
+        </w:rPr>
+        <w:t xml:space="preserve"> </w:t>
+      </w:r>
+      <w:r>
+        <w:rPr>
           <w:lang w:val="ru-RU"/>
         </w:rPr>
-      </w:pPr>
+        <w:t>создается</w:t>
+      </w:r>
       <w:r>
         <w:rPr>
           <w:lang w:val="en-US"/>
@@ -590,19 +602,13 @@
         <w:rPr>
           <w:lang w:val="ru-RU"/>
         </w:rPr>
-        <w:t>создается</w:t>
+        <w:t>метод</w:t>
       </w:r>
       <w:r>
         <w:rPr>
           <w:lang w:val="en-US"/>
         </w:rPr>
         <w:t xml:space="preserve"> </w:t>
-      </w:r>
-      <w:r>
-        <w:rPr>
-          <w:lang w:val="ru-RU"/>
-        </w:rPr>
-        <w:t xml:space="preserve">метод </w:t>
       </w:r>
     </w:p>
     <w:p>
@@ -735,14 +741,56 @@
     <w:p>
       <w:pPr>
         <w:rPr>
+          <w:lang w:val="en-US"/>
+        </w:rPr>
+      </w:pPr>
+      <w:r>
+        <w:rPr>
           <w:lang w:val="ru-RU"/>
         </w:rPr>
-      </w:pPr>
+        <w:t>для</w:t>
+      </w:r>
+      <w:r>
+        <w:rPr>
+          <w:lang w:val="en-US"/>
+        </w:rPr>
+        <w:t xml:space="preserve"> </w:t>
+      </w:r>
       <w:r>
         <w:rPr>
           <w:lang w:val="ru-RU"/>
         </w:rPr>
-        <w:t xml:space="preserve">для которого необходимо создать </w:t>
+        <w:t>которого</w:t>
+      </w:r>
+      <w:r>
+        <w:rPr>
+          <w:lang w:val="en-US"/>
+        </w:rPr>
+        <w:t xml:space="preserve"> </w:t>
+      </w:r>
+      <w:r>
+        <w:rPr>
+          <w:lang w:val="ru-RU"/>
+        </w:rPr>
+        <w:t>необходимо</w:t>
+      </w:r>
+      <w:r>
+        <w:rPr>
+          <w:lang w:val="en-US"/>
+        </w:rPr>
+        <w:t xml:space="preserve"> </w:t>
+      </w:r>
+      <w:r>
+        <w:rPr>
+          <w:lang w:val="ru-RU"/>
+        </w:rPr>
+        <w:t>создать</w:t>
+      </w:r>
+      <w:r>
+        <w:rPr>
+          <w:lang w:val="en-US"/>
+        </w:rPr>
+        <w:t xml:space="preserve"> </w:t>
       </w:r>
     </w:p>
     <w:p>
@@ -1467,12 +1515,12 @@
     <w:p>
       <w:pPr>
         <w:rPr>
-          <w:lang w:val="ru-RU"/>
-        </w:rPr>
-      </w:pPr>
-      <w:r>
-        <w:rPr>
-          <w:lang w:val="ru-RU"/>
+          <w:lang w:val="en-US"/>
+        </w:rPr>
+      </w:pPr>
+      <w:r>
+        <w:rPr>
+          <w:lang w:val="en-US"/>
         </w:rPr>
         <w:t xml:space="preserve"> + </w:t>
       </w:r>
@@ -1830,6 +1878,485 @@
           <w:lang w:val="ru-RU"/>
         </w:rPr>
         <w:t xml:space="preserve"> и всех свойств</w:t>
+      </w:r>
+    </w:p>
+    <w:p>
+      <w:pPr>
+        <w:rPr>
+          <w:lang w:val="ru-RU"/>
+        </w:rPr>
+      </w:pPr>
+    </w:p>
+    <w:p>
+      <w:pPr>
+        <w:pStyle w:val="a3"/>
+        <w:numPr>
+          <w:ilvl w:val="0"/>
+          <w:numId w:val="1"/>
+        </w:numPr>
+        <w:rPr>
+          <w:lang w:val="ru-RU"/>
+        </w:rPr>
+      </w:pPr>
+      <w:r>
+        <w:rPr>
+          <w:lang w:val="ru-RU"/>
+        </w:rPr>
+        <w:t xml:space="preserve">Меняем </w:t>
+      </w:r>
+      <w:r>
+        <w:rPr>
+          <w:lang w:val="en-US"/>
+        </w:rPr>
+        <w:t>security</w:t>
+      </w:r>
+      <w:r>
+        <w:rPr>
+          <w:lang w:val="ru-RU"/>
+        </w:rPr>
+        <w:t xml:space="preserve"> </w:t>
+      </w:r>
+      <w:proofErr w:type="gramStart"/>
+      <w:r>
+        <w:rPr>
+          <w:lang w:val="ru-RU"/>
+        </w:rPr>
+        <w:t>так, что бы</w:t>
+      </w:r>
+      <w:proofErr w:type="gramEnd"/>
+      <w:r>
+        <w:rPr>
+          <w:lang w:val="ru-RU"/>
+        </w:rPr>
+        <w:t xml:space="preserve"> при неподтвержденном </w:t>
+      </w:r>
+      <w:r>
+        <w:rPr>
+          <w:lang w:val="en-US"/>
+        </w:rPr>
+        <w:t>e</w:t>
+      </w:r>
+      <w:r>
+        <w:rPr>
+          <w:lang w:val="ru-RU"/>
+        </w:rPr>
+        <w:t>-</w:t>
+      </w:r>
+      <w:r>
+        <w:rPr>
+          <w:lang w:val="en-US"/>
+        </w:rPr>
+        <w:t>mail</w:t>
+      </w:r>
+      <w:r>
+        <w:rPr>
+          <w:lang w:val="ru-RU"/>
+        </w:rPr>
+        <w:t xml:space="preserve"> токен не создавался</w:t>
+      </w:r>
+    </w:p>
+    <w:p>
+      <w:pPr>
+        <w:rPr>
+          <w:lang w:val="en-US"/>
+        </w:rPr>
+      </w:pPr>
+      <w:r>
+        <w:rPr>
+          <w:lang w:val="ru-RU"/>
+        </w:rPr>
+        <w:t xml:space="preserve">Меняем метод ы классе </w:t>
+      </w:r>
+      <w:proofErr w:type="spellStart"/>
+      <w:r>
+        <w:rPr>
+          <w:lang w:val="en-US"/>
+        </w:rPr>
+        <w:t>UserServiceImpl</w:t>
+      </w:r>
+      <w:proofErr w:type="spellEnd"/>
+    </w:p>
+    <w:p>
+      <w:pPr>
+        <w:rPr>
+          <w:lang w:val="en-US"/>
+        </w:rPr>
+      </w:pPr>
+      <w:r>
+        <w:rPr>
+          <w:lang w:val="en-US"/>
+        </w:rPr>
+        <w:t>@Override</w:t>
+      </w:r>
+    </w:p>
+    <w:p>
+      <w:pPr>
+        <w:rPr>
+          <w:lang w:val="en-US"/>
+        </w:rPr>
+      </w:pPr>
+      <w:r>
+        <w:rPr>
+          <w:lang w:val="en-US"/>
+        </w:rPr>
+        <w:t xml:space="preserve">    public </w:t>
+      </w:r>
+      <w:proofErr w:type="spellStart"/>
+      <w:r>
+        <w:rPr>
+          <w:lang w:val="en-US"/>
+        </w:rPr>
+        <w:t>UserDetails</w:t>
+      </w:r>
+      <w:proofErr w:type="spellEnd"/>
+      <w:r>
+        <w:rPr>
+          <w:lang w:val="en-US"/>
+        </w:rPr>
+        <w:t xml:space="preserve"> </w:t>
+      </w:r>
+      <w:proofErr w:type="spellStart"/>
+      <w:proofErr w:type="gramStart"/>
+      <w:r>
+        <w:rPr>
+          <w:lang w:val="en-US"/>
+        </w:rPr>
+        <w:t>loadUserByUsername</w:t>
+      </w:r>
+      <w:proofErr w:type="spellEnd"/>
+      <w:r>
+        <w:rPr>
+          <w:lang w:val="en-US"/>
+        </w:rPr>
+        <w:t>(</w:t>
+      </w:r>
+      <w:proofErr w:type="gramEnd"/>
+      <w:r>
+        <w:rPr>
+          <w:lang w:val="en-US"/>
+        </w:rPr>
+        <w:t xml:space="preserve">String email) throws </w:t>
+      </w:r>
+      <w:proofErr w:type="spellStart"/>
+      <w:r>
+        <w:rPr>
+          <w:lang w:val="en-US"/>
+        </w:rPr>
+        <w:t>UsernameNotFoundException</w:t>
+      </w:r>
+      <w:proofErr w:type="spellEnd"/>
+      <w:r>
+        <w:rPr>
+          <w:lang w:val="en-US"/>
+        </w:rPr>
+        <w:t xml:space="preserve"> {</w:t>
+      </w:r>
+    </w:p>
+    <w:p>
+      <w:pPr>
+        <w:rPr>
+          <w:lang w:val="en-US"/>
+        </w:rPr>
+      </w:pPr>
+      <w:r>
+        <w:rPr>
+          <w:lang w:val="en-US"/>
+        </w:rPr>
+        <w:t xml:space="preserve">        </w:t>
+      </w:r>
+      <w:proofErr w:type="spellStart"/>
+      <w:r>
+        <w:rPr>
+          <w:lang w:val="en-US"/>
+        </w:rPr>
+        <w:t>UserEntity</w:t>
+      </w:r>
+      <w:proofErr w:type="spellEnd"/>
+      <w:r>
+        <w:rPr>
+          <w:lang w:val="en-US"/>
+        </w:rPr>
+        <w:t xml:space="preserve"> </w:t>
+      </w:r>
+      <w:proofErr w:type="spellStart"/>
+      <w:r>
+        <w:rPr>
+          <w:lang w:val="en-US"/>
+        </w:rPr>
+        <w:t>userEntity</w:t>
+      </w:r>
+      <w:proofErr w:type="spellEnd"/>
+      <w:r>
+        <w:rPr>
+          <w:lang w:val="en-US"/>
+        </w:rPr>
+        <w:t xml:space="preserve"> = </w:t>
+      </w:r>
+      <w:proofErr w:type="spellStart"/>
+      <w:r>
+        <w:rPr>
+          <w:lang w:val="en-US"/>
+        </w:rPr>
+        <w:t>userRepository.findByEmail</w:t>
+      </w:r>
+      <w:proofErr w:type="spellEnd"/>
+      <w:r>
+        <w:rPr>
+          <w:lang w:val="en-US"/>
+        </w:rPr>
+        <w:t>(email);</w:t>
+      </w:r>
+    </w:p>
+    <w:p>
+      <w:pPr>
+        <w:rPr>
+          <w:lang w:val="en-US"/>
+        </w:rPr>
+      </w:pPr>
+      <w:r>
+        <w:rPr>
+          <w:lang w:val="en-US"/>
+        </w:rPr>
+        <w:t xml:space="preserve">        if (</w:t>
+      </w:r>
+      <w:proofErr w:type="spellStart"/>
+      <w:r>
+        <w:rPr>
+          <w:lang w:val="en-US"/>
+        </w:rPr>
+        <w:t>userEntity</w:t>
+      </w:r>
+      <w:proofErr w:type="spellEnd"/>
+      <w:r>
+        <w:rPr>
+          <w:lang w:val="en-US"/>
+        </w:rPr>
+        <w:t xml:space="preserve"> == null)</w:t>
+      </w:r>
+    </w:p>
+    <w:p>
+      <w:pPr>
+        <w:rPr>
+          <w:lang w:val="en-US"/>
+        </w:rPr>
+      </w:pPr>
+      <w:r>
+        <w:rPr>
+          <w:lang w:val="en-US"/>
+        </w:rPr>
+        <w:t xml:space="preserve">            throw new </w:t>
+      </w:r>
+      <w:proofErr w:type="spellStart"/>
+      <w:r>
+        <w:rPr>
+          <w:lang w:val="en-US"/>
+        </w:rPr>
+        <w:t>UsernameNotFoundException</w:t>
+      </w:r>
+      <w:proofErr w:type="spellEnd"/>
+      <w:r>
+        <w:rPr>
+          <w:lang w:val="en-US"/>
+        </w:rPr>
+        <w:t>(email);</w:t>
+      </w:r>
+    </w:p>
+    <w:p>
+      <w:pPr>
+        <w:rPr>
+          <w:lang w:val="en-US"/>
+        </w:rPr>
+      </w:pPr>
+      <w:r>
+        <w:rPr>
+          <w:lang w:val="en-US"/>
+        </w:rPr>
+        <w:t xml:space="preserve">        /**</w:t>
+      </w:r>
+    </w:p>
+    <w:p>
+      <w:pPr>
+        <w:rPr>
+          <w:lang w:val="en-US"/>
+        </w:rPr>
+      </w:pPr>
+      <w:r>
+        <w:rPr>
+          <w:lang w:val="en-US"/>
+        </w:rPr>
+        <w:t xml:space="preserve">         * </w:t>
+      </w:r>
+      <w:proofErr w:type="spellStart"/>
+      <w:r>
+        <w:rPr>
+          <w:lang w:val="en-US"/>
+        </w:rPr>
+        <w:t>если</w:t>
+      </w:r>
+      <w:proofErr w:type="spellEnd"/>
+      <w:r>
+        <w:rPr>
+          <w:lang w:val="en-US"/>
+        </w:rPr>
+        <w:t xml:space="preserve"> </w:t>
+      </w:r>
+      <w:proofErr w:type="spellStart"/>
+      <w:r>
+        <w:rPr>
+          <w:lang w:val="en-US"/>
+        </w:rPr>
+        <w:t>userEntity.getEmailVerificationStatus</w:t>
+      </w:r>
+      <w:proofErr w:type="spellEnd"/>
+      <w:r>
+        <w:rPr>
+          <w:lang w:val="en-US"/>
+        </w:rPr>
+        <w:t xml:space="preserve">() == false -&gt; login </w:t>
+      </w:r>
+      <w:proofErr w:type="spellStart"/>
+      <w:r>
+        <w:rPr>
+          <w:lang w:val="en-US"/>
+        </w:rPr>
+        <w:t>вернет</w:t>
+      </w:r>
+      <w:proofErr w:type="spellEnd"/>
+      <w:r>
+        <w:rPr>
+          <w:lang w:val="en-US"/>
+        </w:rPr>
+        <w:t xml:space="preserve"> error</w:t>
+      </w:r>
+    </w:p>
+    <w:p>
+      <w:pPr>
+        <w:rPr>
+          <w:lang w:val="en-US"/>
+        </w:rPr>
+      </w:pPr>
+      <w:r>
+        <w:rPr>
+          <w:lang w:val="en-US"/>
+        </w:rPr>
+        <w:t xml:space="preserve">         */</w:t>
+      </w:r>
+    </w:p>
+    <w:p>
+      <w:pPr>
+        <w:rPr>
+          <w:lang w:val="en-US"/>
+        </w:rPr>
+      </w:pPr>
+      <w:r>
+        <w:rPr>
+          <w:lang w:val="en-US"/>
+        </w:rPr>
+        <w:t xml:space="preserve">        return new </w:t>
+      </w:r>
+      <w:proofErr w:type="gramStart"/>
+      <w:r>
+        <w:rPr>
+          <w:lang w:val="en-US"/>
+        </w:rPr>
+        <w:t>User(</w:t>
+      </w:r>
+      <w:proofErr w:type="spellStart"/>
+      <w:proofErr w:type="gramEnd"/>
+      <w:r>
+        <w:rPr>
+          <w:lang w:val="en-US"/>
+        </w:rPr>
+        <w:t>userEntity.getEmail</w:t>
+      </w:r>
+      <w:proofErr w:type="spellEnd"/>
+      <w:r>
+        <w:rPr>
+          <w:lang w:val="en-US"/>
+        </w:rPr>
+        <w:t xml:space="preserve">(), </w:t>
+      </w:r>
+      <w:proofErr w:type="spellStart"/>
+      <w:r>
+        <w:rPr>
+          <w:lang w:val="en-US"/>
+        </w:rPr>
+        <w:t>userEntity.getEncryptedPassword</w:t>
+      </w:r>
+      <w:proofErr w:type="spellEnd"/>
+      <w:r>
+        <w:rPr>
+          <w:lang w:val="en-US"/>
+        </w:rPr>
+        <w:t xml:space="preserve">(), </w:t>
+      </w:r>
+      <w:proofErr w:type="spellStart"/>
+      <w:r>
+        <w:rPr>
+          <w:lang w:val="en-US"/>
+        </w:rPr>
+        <w:t>userEntity.getEmailVerificationStatus</w:t>
+      </w:r>
+      <w:proofErr w:type="spellEnd"/>
+      <w:r>
+        <w:rPr>
+          <w:lang w:val="en-US"/>
+        </w:rPr>
+        <w:t>(),</w:t>
+      </w:r>
+    </w:p>
+    <w:p>
+      <w:pPr>
+        <w:rPr>
+          <w:lang w:val="en-US"/>
+        </w:rPr>
+      </w:pPr>
+      <w:r>
+        <w:rPr>
+          <w:lang w:val="en-US"/>
+        </w:rPr>
+        <w:t xml:space="preserve">                true, true, true, new </w:t>
+      </w:r>
+      <w:proofErr w:type="spellStart"/>
+      <w:r>
+        <w:rPr>
+          <w:lang w:val="en-US"/>
+        </w:rPr>
+        <w:t>ArrayList</w:t>
+      </w:r>
+      <w:proofErr w:type="spellEnd"/>
+      <w:r>
+        <w:rPr>
+          <w:lang w:val="en-US"/>
+        </w:rPr>
+        <w:t>&lt;</w:t>
+      </w:r>
+      <w:proofErr w:type="gramStart"/>
+      <w:r>
+        <w:rPr>
+          <w:lang w:val="en-US"/>
+        </w:rPr>
+        <w:t>&gt;(</w:t>
+      </w:r>
+      <w:proofErr w:type="gramEnd"/>
+      <w:r>
+        <w:rPr>
+          <w:lang w:val="en-US"/>
+        </w:rPr>
+        <w:t>));</w:t>
+      </w:r>
+    </w:p>
+    <w:p>
+      <w:pPr>
+        <w:rPr>
+          <w:lang w:val="en-US"/>
+        </w:rPr>
+      </w:pPr>
+      <w:r>
+        <w:rPr>
+          <w:lang w:val="en-US"/>
+        </w:rPr>
+        <w:t xml:space="preserve">    }</w:t>
       </w:r>
     </w:p>
     <w:sectPr>

</xml_diff>